<commit_message>
my first git test
</commit_message>
<xml_diff>
--- a/GitHandOut.docx
+++ b/GitHandOut.docx
@@ -35,7 +35,6 @@
       <w:pPr>
         <w:jc w:val="both"/>
         <w:rPr>
-          <w:rFonts w:hint="eastAsia"/>
           <w:b/>
           <w:bCs/>
           <w:sz w:val="32"/>
@@ -179,7 +178,23 @@
           <w:sz w:val="32"/>
           <w:szCs w:val="32"/>
         </w:rPr>
-        <w:t xml:space="preserve">it config –global </w:t>
+        <w:t xml:space="preserve">it config </w:t>
+      </w:r>
+      <w:proofErr w:type="gramStart"/>
+      <w:r>
+        <w:rPr>
+          <w:sz w:val="32"/>
+          <w:szCs w:val="32"/>
+        </w:rPr>
+        <w:t>–</w:t>
+      </w:r>
+      <w:proofErr w:type="gramEnd"/>
+      <w:r>
+        <w:rPr>
+          <w:sz w:val="32"/>
+          <w:szCs w:val="32"/>
+        </w:rPr>
+        <w:t xml:space="preserve">global </w:t>
       </w:r>
       <w:proofErr w:type="spellStart"/>
       <w:r>
@@ -195,7 +210,30 @@
           <w:sz w:val="32"/>
           <w:szCs w:val="32"/>
         </w:rPr>
-        <w:t xml:space="preserve"> “email”</w:t>
+        <w:t xml:space="preserve"> “</w:t>
+      </w:r>
+      <w:proofErr w:type="spellStart"/>
+      <w:r>
+        <w:rPr>
+          <w:sz w:val="32"/>
+          <w:szCs w:val="32"/>
+        </w:rPr>
+        <w:t>user</w:t>
+      </w:r>
+      <w:r>
+        <w:rPr>
+          <w:sz w:val="32"/>
+          <w:szCs w:val="32"/>
+        </w:rPr>
+        <w:t>email</w:t>
+      </w:r>
+      <w:proofErr w:type="spellEnd"/>
+      <w:r>
+        <w:rPr>
+          <w:sz w:val="32"/>
+          <w:szCs w:val="32"/>
+        </w:rPr>
+        <w:t>”</w:t>
       </w:r>
       <w:r>
         <w:rPr>
@@ -1106,7 +1144,7 @@
       <w:pPr>
         <w:widowControl/>
         <w:rPr>
-          <w:rFonts w:ascii="Arial" w:eastAsia="新細明體" w:hAnsi="Arial" w:cs="Arial" w:hint="eastAsia"/>
+          <w:rFonts w:ascii="Arial" w:eastAsia="新細明體" w:hAnsi="Arial" w:cs="Arial"/>
           <w:color w:val="FF0000"/>
           <w:kern w:val="0"/>
           <w:sz w:val="21"/>
@@ -1478,7 +1516,7 @@
       <w:pPr>
         <w:widowControl/>
         <w:rPr>
-          <w:rFonts w:ascii="新細明體" w:eastAsia="新細明體" w:hAnsi="新細明體" w:cs="新細明體" w:hint="eastAsia"/>
+          <w:rFonts w:ascii="新細明體" w:eastAsia="新細明體" w:hAnsi="新細明體" w:cs="新細明體"/>
           <w:kern w:val="0"/>
         </w:rPr>
       </w:pPr>
@@ -1710,26 +1748,356 @@
       <w:pPr>
         <w:widowControl/>
         <w:rPr>
-          <w:rFonts w:hint="eastAsia"/>
-          <w:sz w:val="32"/>
-          <w:szCs w:val="32"/>
-        </w:rPr>
-      </w:pPr>
-      <w:r>
-        <w:rPr>
-          <w:rFonts w:hint="eastAsia"/>
-          <w:sz w:val="32"/>
-          <w:szCs w:val="32"/>
-        </w:rPr>
-        <w:t>t</w:t>
-      </w:r>
-      <w:r>
-        <w:rPr>
-          <w:sz w:val="32"/>
-          <w:szCs w:val="32"/>
-        </w:rPr>
-        <w:t>est</w:t>
-      </w:r>
+          <w:sz w:val="32"/>
+          <w:szCs w:val="32"/>
+        </w:rPr>
+      </w:pPr>
+      <w:r>
+        <w:rPr>
+          <w:rFonts w:hint="eastAsia"/>
+          <w:sz w:val="32"/>
+          <w:szCs w:val="32"/>
+        </w:rPr>
+        <w:t>g</w:t>
+      </w:r>
+      <w:r>
+        <w:rPr>
+          <w:sz w:val="32"/>
+          <w:szCs w:val="32"/>
+        </w:rPr>
+        <w:t xml:space="preserve">it remote -v </w:t>
+      </w:r>
+      <w:r>
+        <w:rPr>
+          <w:rFonts w:hint="eastAsia"/>
+          <w:sz w:val="32"/>
+          <w:szCs w:val="32"/>
+        </w:rPr>
+        <w:t>/</w:t>
+      </w:r>
+      <w:r>
+        <w:rPr>
+          <w:sz w:val="32"/>
+          <w:szCs w:val="32"/>
+        </w:rPr>
+        <w:t>/</w:t>
+      </w:r>
+      <w:r>
+        <w:rPr>
+          <w:rFonts w:hint="eastAsia"/>
+          <w:sz w:val="32"/>
+          <w:szCs w:val="32"/>
+        </w:rPr>
+        <w:t>顯示你的遠端</w:t>
+      </w:r>
+    </w:p>
+    <w:p>
+      <w:pPr>
+        <w:widowControl/>
+        <w:rPr>
+          <w:rFonts w:hint="eastAsia"/>
+          <w:sz w:val="32"/>
+          <w:szCs w:val="32"/>
+        </w:rPr>
+      </w:pPr>
+      <w:r>
+        <w:rPr>
+          <w:rFonts w:hint="eastAsia"/>
+          <w:sz w:val="32"/>
+          <w:szCs w:val="32"/>
+        </w:rPr>
+        <w:t>g</w:t>
+      </w:r>
+      <w:r>
+        <w:rPr>
+          <w:sz w:val="32"/>
+          <w:szCs w:val="32"/>
+        </w:rPr>
+        <w:t>it remote show [remote-name]</w:t>
+      </w:r>
+      <w:r>
+        <w:rPr>
+          <w:rFonts w:hint="eastAsia"/>
+          <w:sz w:val="32"/>
+          <w:szCs w:val="32"/>
+        </w:rPr>
+        <w:t xml:space="preserve"> /</w:t>
+      </w:r>
+      <w:r>
+        <w:rPr>
+          <w:sz w:val="32"/>
+          <w:szCs w:val="32"/>
+        </w:rPr>
+        <w:t>/</w:t>
+      </w:r>
+      <w:r>
+        <w:rPr>
+          <w:rFonts w:hint="eastAsia"/>
+          <w:sz w:val="32"/>
+          <w:szCs w:val="32"/>
+        </w:rPr>
+        <w:t>檢視更多遠端資訊</w:t>
+      </w:r>
+    </w:p>
+    <w:p>
+      <w:pPr>
+        <w:widowControl/>
+        <w:rPr>
+          <w:sz w:val="32"/>
+          <w:szCs w:val="32"/>
+        </w:rPr>
+      </w:pPr>
+      <w:r>
+        <w:rPr>
+          <w:rFonts w:hint="eastAsia"/>
+          <w:sz w:val="32"/>
+          <w:szCs w:val="32"/>
+        </w:rPr>
+        <w:t>g</w:t>
+      </w:r>
+      <w:r>
+        <w:rPr>
+          <w:sz w:val="32"/>
+          <w:szCs w:val="32"/>
+        </w:rPr>
+        <w:t>it remote add &lt;</w:t>
+      </w:r>
+      <w:r>
+        <w:rPr>
+          <w:rFonts w:hint="eastAsia"/>
+          <w:sz w:val="32"/>
+          <w:szCs w:val="32"/>
+        </w:rPr>
+        <w:t>簡稱</w:t>
+      </w:r>
+      <w:r>
+        <w:rPr>
+          <w:rFonts w:hint="eastAsia"/>
+          <w:sz w:val="32"/>
+          <w:szCs w:val="32"/>
+        </w:rPr>
+        <w:t>&gt; &lt;</w:t>
+      </w:r>
+      <w:proofErr w:type="spellStart"/>
+      <w:r>
+        <w:rPr>
+          <w:sz w:val="32"/>
+          <w:szCs w:val="32"/>
+        </w:rPr>
+        <w:t>url</w:t>
+      </w:r>
+      <w:proofErr w:type="spellEnd"/>
+      <w:r>
+        <w:rPr>
+          <w:sz w:val="32"/>
+          <w:szCs w:val="32"/>
+        </w:rPr>
+        <w:t>&gt;</w:t>
+      </w:r>
+      <w:r>
+        <w:rPr>
+          <w:rFonts w:hint="eastAsia"/>
+          <w:sz w:val="32"/>
+          <w:szCs w:val="32"/>
+        </w:rPr>
+        <w:t xml:space="preserve"> /</w:t>
+      </w:r>
+      <w:r>
+        <w:rPr>
+          <w:sz w:val="32"/>
+          <w:szCs w:val="32"/>
+        </w:rPr>
+        <w:t>/</w:t>
+      </w:r>
+      <w:r>
+        <w:rPr>
+          <w:rFonts w:hint="eastAsia"/>
+          <w:sz w:val="32"/>
+          <w:szCs w:val="32"/>
+        </w:rPr>
+        <w:t>新增遠端版本庫</w:t>
+      </w:r>
+    </w:p>
+    <w:p>
+      <w:pPr>
+        <w:widowControl/>
+        <w:rPr>
+          <w:sz w:val="32"/>
+          <w:szCs w:val="32"/>
+        </w:rPr>
+      </w:pPr>
+      <w:r>
+        <w:rPr>
+          <w:rFonts w:hint="eastAsia"/>
+          <w:sz w:val="32"/>
+          <w:szCs w:val="32"/>
+        </w:rPr>
+        <w:t>g</w:t>
+      </w:r>
+      <w:r>
+        <w:rPr>
+          <w:sz w:val="32"/>
+          <w:szCs w:val="32"/>
+        </w:rPr>
+        <w:t xml:space="preserve">it fetch [remote-name] </w:t>
+      </w:r>
+      <w:r>
+        <w:rPr>
+          <w:rFonts w:hint="eastAsia"/>
+          <w:sz w:val="32"/>
+          <w:szCs w:val="32"/>
+        </w:rPr>
+        <w:t>/</w:t>
+      </w:r>
+      <w:r>
+        <w:rPr>
+          <w:sz w:val="32"/>
+          <w:szCs w:val="32"/>
+        </w:rPr>
+        <w:t>/</w:t>
+      </w:r>
+      <w:r>
+        <w:rPr>
+          <w:rFonts w:hint="eastAsia"/>
+          <w:sz w:val="32"/>
+          <w:szCs w:val="32"/>
+        </w:rPr>
+        <w:t>從你的遠端專案中取得資料</w:t>
+      </w:r>
+    </w:p>
+    <w:p>
+      <w:pPr>
+        <w:widowControl/>
+        <w:rPr>
+          <w:sz w:val="32"/>
+          <w:szCs w:val="32"/>
+        </w:rPr>
+      </w:pPr>
+      <w:r>
+        <w:rPr>
+          <w:rFonts w:hint="eastAsia"/>
+          <w:sz w:val="32"/>
+          <w:szCs w:val="32"/>
+        </w:rPr>
+        <w:t>g</w:t>
+      </w:r>
+      <w:r>
+        <w:rPr>
+          <w:sz w:val="32"/>
+          <w:szCs w:val="32"/>
+        </w:rPr>
+        <w:t>it push [remote-name][branch-name]</w:t>
+      </w:r>
+      <w:r>
+        <w:rPr>
+          <w:sz w:val="32"/>
+          <w:szCs w:val="32"/>
+        </w:rPr>
+        <w:t xml:space="preserve"> //</w:t>
+      </w:r>
+      <w:r>
+        <w:rPr>
+          <w:rFonts w:hint="eastAsia"/>
+          <w:sz w:val="32"/>
+          <w:szCs w:val="32"/>
+        </w:rPr>
+        <w:t>推送資料到遠端</w:t>
+      </w:r>
+    </w:p>
+    <w:p>
+      <w:pPr>
+        <w:widowControl/>
+        <w:rPr>
+          <w:rFonts w:ascii="Arial" w:hAnsi="Arial" w:cs="Arial"/>
+          <w:color w:val="FF0000"/>
+          <w:sz w:val="21"/>
+          <w:szCs w:val="21"/>
+          <w:shd w:val="clear" w:color="auto" w:fill="FCFCFA"/>
+        </w:rPr>
+      </w:pPr>
+      <w:r>
+        <w:rPr>
+          <w:rFonts w:ascii="Arial" w:hAnsi="Arial" w:cs="Arial"/>
+          <w:color w:val="FF0000"/>
+          <w:sz w:val="21"/>
+          <w:szCs w:val="21"/>
+          <w:shd w:val="clear" w:color="auto" w:fill="FCFCFA"/>
+        </w:rPr>
+        <w:t>只有在你對克隆來源的伺服器有寫入權限，並且在這個當下還沒有其它人推送過，這個命令才會成功</w:t>
+      </w:r>
+    </w:p>
+    <w:p>
+      <w:pPr>
+        <w:widowControl/>
+        <w:rPr>
+          <w:sz w:val="32"/>
+          <w:szCs w:val="32"/>
+        </w:rPr>
+      </w:pPr>
+      <w:r>
+        <w:rPr>
+          <w:sz w:val="32"/>
+          <w:szCs w:val="32"/>
+        </w:rPr>
+        <w:t>git remote rename</w:t>
+      </w:r>
+      <w:r>
+        <w:rPr>
+          <w:sz w:val="32"/>
+          <w:szCs w:val="32"/>
+        </w:rPr>
+        <w:t xml:space="preserve"> [origin-name] [new-name] //</w:t>
+      </w:r>
+      <w:r>
+        <w:rPr>
+          <w:rFonts w:hint="eastAsia"/>
+          <w:sz w:val="32"/>
+          <w:szCs w:val="32"/>
+        </w:rPr>
+        <w:t>重新命名遠端</w:t>
+      </w:r>
+    </w:p>
+    <w:p>
+      <w:pPr>
+        <w:widowControl/>
+        <w:rPr>
+          <w:sz w:val="32"/>
+          <w:szCs w:val="32"/>
+        </w:rPr>
+      </w:pPr>
+      <w:r>
+        <w:rPr>
+          <w:rFonts w:hint="eastAsia"/>
+          <w:sz w:val="32"/>
+          <w:szCs w:val="32"/>
+        </w:rPr>
+        <w:t>g</w:t>
+      </w:r>
+      <w:r>
+        <w:rPr>
+          <w:sz w:val="32"/>
+          <w:szCs w:val="32"/>
+        </w:rPr>
+        <w:t>it remote rm [remote name] //</w:t>
+      </w:r>
+      <w:r>
+        <w:rPr>
+          <w:rFonts w:hint="eastAsia"/>
+          <w:sz w:val="32"/>
+          <w:szCs w:val="32"/>
+        </w:rPr>
+        <w:t>移除一個遠端</w:t>
+      </w:r>
+    </w:p>
+    <w:p>
+      <w:pPr>
+        <w:widowControl/>
+        <w:rPr>
+          <w:rFonts w:hint="eastAsia"/>
+          <w:sz w:val="32"/>
+          <w:szCs w:val="32"/>
+        </w:rPr>
+      </w:pPr>
     </w:p>
     <w:sectPr>
       <w:pgSz w:w="11906" w:h="16838"/>

</xml_diff>